<commit_message>
Update Storyline - Son texte
</commit_message>
<xml_diff>
--- a/Salmon Simulator/STORYLINE.docx
+++ b/Salmon Simulator/STORYLINE.docx
@@ -86,21 +86,21 @@
         <w:rPr>
           <w:lang w:val="en-GB"/>
         </w:rPr>
-        <w:t xml:space="preserve">??? </w:t>
-      </w:r>
-      <w:proofErr w:type="gramStart"/>
-      <w:r>
-        <w:rPr>
-          <w:lang w:val="en-GB"/>
-        </w:rPr>
-        <w:t>:</w:t>
-      </w:r>
-      <w:proofErr w:type="gramEnd"/>
-      <w:r>
-        <w:rPr>
-          <w:lang w:val="en-GB"/>
-        </w:rPr>
-        <w:t xml:space="preserve"> MWAHAHAHA ! This place belongs to me, the whole </w:t>
+        <w:t xml:space="preserve">??? : </w:t>
+      </w:r>
+      <w:proofErr w:type="gramStart"/>
+      <w:r>
+        <w:rPr>
+          <w:lang w:val="en-GB"/>
+        </w:rPr>
+        <w:t>MWAHAHAHA !</w:t>
+      </w:r>
+      <w:proofErr w:type="gramEnd"/>
+      <w:r>
+        <w:rPr>
+          <w:lang w:val="en-GB"/>
+        </w:rPr>
+        <w:t xml:space="preserve"> This place belongs to me, the whole </w:t>
       </w:r>
       <w:proofErr w:type="gramStart"/>
       <w:r>
@@ -355,8 +355,105 @@
         </w:rPr>
         <w:t>.</w:t>
       </w:r>
+    </w:p>
+    <w:p>
+      <w:pPr>
+        <w:rPr>
+          <w:lang w:val="en-GB"/>
+        </w:rPr>
+      </w:pPr>
+      <w:r>
+        <w:rPr>
+          <w:lang w:val="en-GB"/>
+        </w:rPr>
+        <w:t xml:space="preserve">BOSS 2 – Dark </w:t>
+      </w:r>
+      <w:proofErr w:type="spellStart"/>
+      <w:r>
+        <w:rPr>
+          <w:lang w:val="en-GB"/>
+        </w:rPr>
+        <w:t>Pedobear</w:t>
+      </w:r>
+      <w:proofErr w:type="spellEnd"/>
+    </w:p>
+    <w:p>
+      <w:pPr>
+        <w:rPr>
+          <w:lang w:val="en-GB"/>
+        </w:rPr>
+      </w:pPr>
+      <w:r>
+        <w:rPr>
+          <w:lang w:val="en-GB"/>
+        </w:rPr>
+        <w:t xml:space="preserve">Dark </w:t>
+      </w:r>
+      <w:proofErr w:type="spellStart"/>
+      <w:proofErr w:type="gramStart"/>
+      <w:r>
+        <w:rPr>
+          <w:lang w:val="en-GB"/>
+        </w:rPr>
+        <w:t>Pedobear</w:t>
+      </w:r>
+      <w:proofErr w:type="spellEnd"/>
+      <w:r>
+        <w:rPr>
+          <w:lang w:val="en-GB"/>
+        </w:rPr>
+        <w:t xml:space="preserve"> :</w:t>
+      </w:r>
+      <w:proofErr w:type="gramEnd"/>
+      <w:r>
+        <w:rPr>
+          <w:lang w:val="en-GB"/>
+        </w:rPr>
+        <w:t xml:space="preserve"> I heard some people say you slayed Mr. Tsunami… </w:t>
+      </w:r>
+      <w:r>
+        <w:rPr>
+          <w:lang w:val="en-GB"/>
+        </w:rPr>
+        <w:t xml:space="preserve">You won’t get me this </w:t>
+      </w:r>
+      <w:proofErr w:type="gramStart"/>
+      <w:r>
+        <w:rPr>
+          <w:lang w:val="en-GB"/>
+        </w:rPr>
+        <w:t>easily !</w:t>
+      </w:r>
+      <w:proofErr w:type="gramEnd"/>
+      <w:r>
+        <w:rPr>
+          <w:lang w:val="en-GB"/>
+        </w:rPr>
+        <w:t xml:space="preserve"> I’m hungry for young fish, and you’re the perfect </w:t>
+      </w:r>
+      <w:proofErr w:type="gramStart"/>
+      <w:r>
+        <w:rPr>
+          <w:lang w:val="en-GB"/>
+        </w:rPr>
+        <w:t>size !</w:t>
+      </w:r>
+      <w:proofErr w:type="gramEnd"/>
+    </w:p>
+    <w:p>
+      <w:pPr>
+        <w:rPr>
+          <w:lang w:val="en-GB"/>
+        </w:rPr>
+      </w:pPr>
       <w:bookmarkStart w:id="0" w:name="_GoBack"/>
       <w:bookmarkEnd w:id="0"/>
+      <w:r>
+        <w:rPr>
+          <w:lang w:val="en-GB"/>
+        </w:rPr>
+        <w:t>COMBAT</w:t>
+      </w:r>
     </w:p>
     <w:sectPr>
       <w:pgSz w:w="11906" w:h="16838"/>

</xml_diff>